<commit_message>
update phiếu chấm điểm
</commit_message>
<xml_diff>
--- a/Report/18120655-PhieuChamDiem-LetTutor-2021.docx
+++ b/Report/18120655-PhieuChamDiem-LetTutor-2021.docx
@@ -14373,7 +14373,7 @@
             </wp:anchor>
           </w:drawing>
         </mc:Choice>
-        <mc:Fallback xmlns:sl="http://schemas.openxmlformats.org/schemaLibrary/2006/main" xmlns:a="http://schemas.openxmlformats.org/drawingml/2006/main" xmlns:pic="http://schemas.openxmlformats.org/drawingml/2006/picture" xmlns:c="http://schemas.openxmlformats.org/drawingml/2006/chart" xmlns:lc="http://schemas.openxmlformats.org/drawingml/2006/lockedCanvas" xmlns:dgm="http://schemas.openxmlformats.org/drawingml/2006/diagram">
+        <mc:Fallback xmlns:dgm="http://schemas.openxmlformats.org/drawingml/2006/diagram" xmlns:lc="http://schemas.openxmlformats.org/drawingml/2006/lockedCanvas" xmlns:c="http://schemas.openxmlformats.org/drawingml/2006/chart" xmlns:pic="http://schemas.openxmlformats.org/drawingml/2006/picture" xmlns:a="http://schemas.openxmlformats.org/drawingml/2006/main" xmlns:sl="http://schemas.openxmlformats.org/schemaLibrary/2006/main">
           <w:drawing>
             <wp:anchor allowOverlap="1" behindDoc="0" distB="0" distT="0" distL="114300" distR="114300" hidden="0" layoutInCell="1" locked="0" relativeHeight="0" simplePos="0">
               <wp:simplePos x="0" y="0"/>
@@ -14639,7 +14639,7 @@
             </wp:anchor>
           </w:drawing>
         </mc:Choice>
-        <mc:Fallback xmlns:sl="http://schemas.openxmlformats.org/schemaLibrary/2006/main" xmlns:a="http://schemas.openxmlformats.org/drawingml/2006/main" xmlns:pic="http://schemas.openxmlformats.org/drawingml/2006/picture" xmlns:c="http://schemas.openxmlformats.org/drawingml/2006/chart" xmlns:lc="http://schemas.openxmlformats.org/drawingml/2006/lockedCanvas" xmlns:dgm="http://schemas.openxmlformats.org/drawingml/2006/diagram">
+        <mc:Fallback xmlns:dgm="http://schemas.openxmlformats.org/drawingml/2006/diagram" xmlns:lc="http://schemas.openxmlformats.org/drawingml/2006/lockedCanvas" xmlns:c="http://schemas.openxmlformats.org/drawingml/2006/chart" xmlns:pic="http://schemas.openxmlformats.org/drawingml/2006/picture" xmlns:a="http://schemas.openxmlformats.org/drawingml/2006/main" xmlns:sl="http://schemas.openxmlformats.org/schemaLibrary/2006/main">
           <w:drawing>
             <wp:anchor allowOverlap="1" behindDoc="0" distB="0" distT="0" distL="114300" distR="114300" hidden="0" layoutInCell="1" locked="0" relativeHeight="0" simplePos="0">
               <wp:simplePos x="0" y="0"/>

</xml_diff>

<commit_message>
google analytics and update report project
</commit_message>
<xml_diff>
--- a/Report/18120655-PhieuChamDiem-LetTutor-2021.docx
+++ b/Report/18120655-PhieuChamDiem-LetTutor-2021.docx
@@ -5766,15 +5766,6 @@
                 <w:lang w:val="en-US"/>
               </w:rPr>
             </w:pPr>
-            <w:r>
-              <w:rPr>
-                <w:rFonts w:ascii="Tahoma" w:eastAsia="Tahoma" w:hAnsi="Tahoma" w:cs="Tahoma"/>
-                <w:sz w:val="20"/>
-                <w:szCs w:val="20"/>
-                <w:lang w:val="en-US"/>
-              </w:rPr>
-              <w:t>-0.2</w:t>
-            </w:r>
           </w:p>
         </w:tc>
         <w:tc>
@@ -12691,35 +12682,6 @@
               <w:t>Analytics</w:t>
             </w:r>
             <w:proofErr w:type="spellEnd"/>
-            <w:r>
-              <w:rPr>
-                <w:rFonts w:ascii="Tahoma" w:eastAsia="Tahoma" w:hAnsi="Tahoma" w:cs="Tahoma"/>
-                <w:sz w:val="20"/>
-                <w:szCs w:val="20"/>
-                <w:lang w:val="en-US"/>
-              </w:rPr>
-              <w:t>/Sentry/</w:t>
-            </w:r>
-            <w:proofErr w:type="spellStart"/>
-            <w:r>
-              <w:rPr>
-                <w:rFonts w:ascii="Tahoma" w:eastAsia="Tahoma" w:hAnsi="Tahoma" w:cs="Tahoma"/>
-                <w:sz w:val="20"/>
-                <w:szCs w:val="20"/>
-                <w:lang w:val="en-US"/>
-              </w:rPr>
-              <w:t>Crashlytics</w:t>
-            </w:r>
-            <w:proofErr w:type="spellEnd"/>
-            <w:r>
-              <w:rPr>
-                <w:rFonts w:ascii="Tahoma" w:eastAsia="Tahoma" w:hAnsi="Tahoma" w:cs="Tahoma"/>
-                <w:sz w:val="20"/>
-                <w:szCs w:val="20"/>
-                <w:lang w:val="en-US"/>
-              </w:rPr>
-              <w:t>…</w:t>
-            </w:r>
           </w:p>
         </w:tc>
         <w:tc>
@@ -12755,7 +12717,28 @@
               <w:widowControl w:val="0"/>
               <w:spacing w:before="144" w:after="144"/>
               <w:jc w:val="center"/>
-            </w:pPr>
+              <w:rPr>
+                <w:lang w:val="en-US"/>
+              </w:rPr>
+            </w:pPr>
+            <w:r>
+              <w:rPr>
+                <w:lang w:val="en-US"/>
+              </w:rPr>
+              <w:t>0,</w:t>
+            </w:r>
+            <w:r>
+              <w:rPr>
+                <w:lang w:val="en-US"/>
+              </w:rPr>
+              <w:t>2</w:t>
+            </w:r>
+            <w:r>
+              <w:rPr>
+                <w:lang w:val="en-US"/>
+              </w:rPr>
+              <w:t>5</w:t>
+            </w:r>
           </w:p>
         </w:tc>
         <w:tc>

</xml_diff>